<commit_message>
Update AWESOME QR Code and Attendance Python scripts User Guide 20191201 PW.docx
</commit_message>
<xml_diff>
--- a/AWESOME QR Code and Attendance Python scripts User Guide 20191201 PW.docx
+++ b/AWESOME QR Code and Attendance Python scripts User Guide 20191201 PW.docx
@@ -16,7 +16,23 @@
           <w:sz w:val="28"/>
           <w:szCs w:val="28"/>
         </w:rPr>
-        <w:t>AWESOME QR Code and Attendance Python scripts User Guide 20191201 PW</w:t>
+        <w:t>AWESOME QR Code and Attendance Python scripts User Guide 2019120</w:t>
+      </w:r>
+      <w:r>
+        <w:rPr>
+          <w:b/>
+          <w:sz w:val="28"/>
+          <w:szCs w:val="28"/>
+        </w:rPr>
+        <w:t>6</w:t>
+      </w:r>
+      <w:r>
+        <w:rPr>
+          <w:b/>
+          <w:sz w:val="28"/>
+          <w:szCs w:val="28"/>
+        </w:rPr>
+        <w:t xml:space="preserve"> PW</w:t>
       </w:r>
     </w:p>
     <w:p>
@@ -61,13 +77,19 @@
         </w:numPr>
       </w:pPr>
       <w:r>
-        <w:t>Find a good place to unzip the awe-dist folder, wh</w:t>
-      </w:r>
-      <w:r>
-        <w:t>ere will be the working folder too</w:t>
-      </w:r>
-      <w:r>
-        <w:t xml:space="preserve">. </w:t>
+        <w:t xml:space="preserve">Find a </w:t>
+      </w:r>
+      <w:r>
+        <w:t>working folder</w:t>
+      </w:r>
+      <w:r>
+        <w:t xml:space="preserve"> </w:t>
+      </w:r>
+      <w:r>
+        <w:t>to unzip the awe-dist_x.y.7z file.</w:t>
+      </w:r>
+      <w:r>
+        <w:t xml:space="preserve"> </w:t>
       </w:r>
     </w:p>
     <w:p>
@@ -79,7 +101,16 @@
         </w:numPr>
       </w:pPr>
       <w:r>
-        <w:t>For python programmer, please see Appendix A for module installation, and run from it.</w:t>
+        <w:t xml:space="preserve">For python programmer, please see Appendix A </w:t>
+      </w:r>
+      <w:r>
+        <w:t>to install</w:t>
+      </w:r>
+      <w:r>
+        <w:t xml:space="preserve"> module</w:t>
+      </w:r>
+      <w:r>
+        <w:t>s, and run from python code.</w:t>
       </w:r>
     </w:p>
     <w:p>
@@ -143,15 +174,7 @@
         <w:ind w:left="360"/>
       </w:pPr>
       <w:r>
-        <w:t xml:space="preserve">Using 7 </w:t>
-      </w:r>
-      <w:proofErr w:type="gramStart"/>
-      <w:r>
-        <w:t>zip</w:t>
-      </w:r>
-      <w:proofErr w:type="gramEnd"/>
-      <w:r>
-        <w:t xml:space="preserve">, extract here to unzip the dist file. There are two </w:t>
+        <w:t xml:space="preserve">Using 7 zip, extract here to unzip the dist file. There are two </w:t>
       </w:r>
       <w:r>
         <w:t>sub</w:t>
@@ -159,15 +182,29 @@
       <w:r>
         <w:t xml:space="preserve">folders, </w:t>
       </w:r>
-      <w:proofErr w:type="spellStart"/>
-      <w:proofErr w:type="gramStart"/>
-      <w:r>
-        <w:t>qr</w:t>
-      </w:r>
-      <w:proofErr w:type="spellEnd"/>
-      <w:proofErr w:type="gramEnd"/>
-      <w:r>
-        <w:t xml:space="preserve"> code and attendance update tool. </w:t>
+      <w:r>
+        <w:t>awe-qr (QR</w:t>
+      </w:r>
+      <w:r>
+        <w:t xml:space="preserve"> code</w:t>
+      </w:r>
+      <w:r>
+        <w:t xml:space="preserve"> generator)</w:t>
+      </w:r>
+      <w:r>
+        <w:t xml:space="preserve"> and </w:t>
+      </w:r>
+      <w:r>
+        <w:t>awe-att (</w:t>
+      </w:r>
+      <w:r>
+        <w:t>attendance update tool</w:t>
+      </w:r>
+      <w:r>
+        <w:t>)</w:t>
+      </w:r>
+      <w:r>
+        <w:t xml:space="preserve">. </w:t>
       </w:r>
     </w:p>
     <w:p>
@@ -250,18 +287,22 @@
         </w:numPr>
       </w:pPr>
       <w:r>
-        <w:t xml:space="preserve">Create a name file first, which will be used to generate the QR Code later. The awe-qr.exe will generate one QR code per line and save them as </w:t>
+        <w:t xml:space="preserve">Create a name </w:t>
+      </w:r>
+      <w:r>
+        <w:t>list file</w:t>
+      </w:r>
+      <w:r>
+        <w:t xml:space="preserve"> first, which will be used to generate the QR Code later. The awe-qr.exe will generate one QR code per line and save them as </w:t>
       </w:r>
       <w:r>
         <w:t>.</w:t>
       </w:r>
-      <w:proofErr w:type="spellStart"/>
-      <w:r>
-        <w:t>docx</w:t>
-      </w:r>
-      <w:proofErr w:type="spellEnd"/>
-      <w:r>
-        <w:t xml:space="preserve"> file.  You can use note pad (++) or any text editor to build the name list file. </w:t>
+      <w:r>
+        <w:t>docx file.  You can use note</w:t>
+      </w:r>
+      <w:r>
+        <w:t xml:space="preserve">pad (++) or any text editor to build the name list file. </w:t>
       </w:r>
       <w:r>
         <w:t>(ex. demo.txt)</w:t>
@@ -294,21 +335,13 @@
         <w:t>O</w:t>
       </w:r>
       <w:r>
-        <w:t>pen a command prompt from windows, and go to the awe-</w:t>
-      </w:r>
-      <w:proofErr w:type="spellStart"/>
-      <w:r>
-        <w:t>qr</w:t>
-      </w:r>
-      <w:proofErr w:type="spellEnd"/>
-      <w:r>
-        <w:t xml:space="preserve"> folder.</w:t>
+        <w:t>pen a command prompt from windows, and go to the awe-qr folder.</w:t>
       </w:r>
       <w:r>
         <w:t xml:space="preserve"> </w:t>
       </w:r>
       <w:r>
-        <w:t>Ex……</w:t>
+        <w:t>For example,</w:t>
       </w:r>
       <w:r>
         <w:t xml:space="preserve"> </w:t>
@@ -394,15 +427,14 @@
       <w:r>
         <w:t xml:space="preserve">Before print out the myQRStudents.docx, make sure the name and QR image alignments are correct. If the name is too long, then the </w:t>
       </w:r>
-      <w:proofErr w:type="spellStart"/>
-      <w:proofErr w:type="gramStart"/>
-      <w:r>
-        <w:t>qr</w:t>
-      </w:r>
-      <w:proofErr w:type="spellEnd"/>
-      <w:proofErr w:type="gramEnd"/>
-      <w:r>
-        <w:t xml:space="preserve"> image may push down too far and un-aligned.</w:t>
+      <w:r>
+        <w:t>QR</w:t>
+      </w:r>
+      <w:r>
+        <w:t xml:space="preserve"> image may push </w:t>
+      </w:r>
+      <w:r>
+        <w:t>out of alignment.</w:t>
       </w:r>
     </w:p>
     <w:p>
@@ -410,23 +442,28 @@
         <w:pStyle w:val="ListParagraph"/>
       </w:pPr>
       <w:r>
-        <w:t>NOTE: If the output file ex. myQRStudents.docx was open, then it will have “</w:t>
-      </w:r>
-      <w:proofErr w:type="spellStart"/>
-      <w:r>
-        <w:t>PermissionError</w:t>
-      </w:r>
-      <w:proofErr w:type="spellEnd"/>
-      <w:r>
-        <w:t>: [</w:t>
-      </w:r>
-      <w:proofErr w:type="spellStart"/>
-      <w:r>
-        <w:t>Errno</w:t>
-      </w:r>
-      <w:proofErr w:type="spellEnd"/>
-      <w:r>
-        <w:t xml:space="preserve"> 13] Permission denied: 'myQRStudents.docx'</w:t>
+        <w:t>NOTE: If the output file</w:t>
+      </w:r>
+      <w:r>
+        <w:t xml:space="preserve"> (</w:t>
+      </w:r>
+      <w:r>
+        <w:t>myQRStudents.docx</w:t>
+      </w:r>
+      <w:r>
+        <w:t>)</w:t>
+      </w:r>
+      <w:r>
+        <w:t xml:space="preserve"> </w:t>
+      </w:r>
+      <w:r>
+        <w:t>is</w:t>
+      </w:r>
+      <w:r>
+        <w:t xml:space="preserve"> open, then it will have “</w:t>
+      </w:r>
+      <w:r>
+        <w:t>PermissionError: [Errno 13] Permission denied: 'myQRStudents.docx'</w:t>
       </w:r>
       <w:r>
         <w:t>”. Please close it first, and try again.</w:t>
@@ -574,10 +611,40 @@
         </w:numPr>
       </w:pPr>
       <w:r>
-        <w:t>QR code scanning suggestion:</w:t>
-      </w:r>
-      <w:r>
-        <w:t xml:space="preserve"> please use Excel file as scanner input file, because Excel can add a line feed after each scanning. The awe-qr.exe will generate a pure text QR code only, which is not including any extra control character. Or you can reprogram the QR scanner to add the suffix after scanning.  </w:t>
+        <w:t xml:space="preserve">For </w:t>
+      </w:r>
+      <w:r>
+        <w:t>QR code scanning</w:t>
+      </w:r>
+      <w:r>
+        <w:t xml:space="preserve"> input</w:t>
+      </w:r>
+      <w:r>
+        <w:t>:</w:t>
+      </w:r>
+      <w:r>
+        <w:t xml:space="preserve"> P</w:t>
+      </w:r>
+      <w:r>
+        <w:t xml:space="preserve">lease use Excel file as scanner input file, because Excel can add a line feed after each </w:t>
+      </w:r>
+      <w:r>
+        <w:t>scan</w:t>
+      </w:r>
+      <w:r>
+        <w:t xml:space="preserve">. The awe-qr.exe will generate a pure text QR code only, which is not including any extra control character. Or you can reprogram the QR scanner to add the suffix </w:t>
+      </w:r>
+      <w:r>
+        <w:t xml:space="preserve">code </w:t>
+      </w:r>
+      <w:r>
+        <w:t>after</w:t>
+      </w:r>
+      <w:r>
+        <w:t xml:space="preserve"> each</w:t>
+      </w:r>
+      <w:r>
+        <w:t xml:space="preserve"> scanning.  </w:t>
       </w:r>
     </w:p>
     <w:p>
@@ -594,33 +661,29 @@
       <w:r>
         <w:t xml:space="preserve">attendants’ list file, and </w:t>
       </w:r>
-      <w:proofErr w:type="spellStart"/>
-      <w:r>
+      <w:r>
+        <w:t>.</w:t>
+      </w:r>
+      <w:r>
+        <w:t xml:space="preserve">xlsx </w:t>
+      </w:r>
+      <w:r>
+        <w:t xml:space="preserve">(class file) </w:t>
+      </w:r>
+      <w:r>
+        <w:t xml:space="preserve">which will be updated. </w:t>
+      </w:r>
+      <w:r>
+        <w:t xml:space="preserve">Note: it must be a </w:t>
+      </w:r>
+      <w:r>
+        <w:rPr>
+          <w:b/>
+        </w:rPr>
         <w:t>xlsx</w:t>
       </w:r>
-      <w:proofErr w:type="spellEnd"/>
-      <w:r>
-        <w:t xml:space="preserve"> </w:t>
-      </w:r>
-      <w:r>
-        <w:t xml:space="preserve">(class file) </w:t>
-      </w:r>
-      <w:r>
-        <w:t xml:space="preserve">which will be updated. </w:t>
-      </w:r>
-      <w:r>
-        <w:t xml:space="preserve">Note: it must be a newer </w:t>
-      </w:r>
-      <w:proofErr w:type="spellStart"/>
-      <w:r>
-        <w:rPr>
-          <w:b/>
-        </w:rPr>
-        <w:t>xlsx</w:t>
-      </w:r>
-      <w:proofErr w:type="spellEnd"/>
-      <w:r>
-        <w:t xml:space="preserve"> format.</w:t>
+      <w:r>
+        <w:t xml:space="preserve"> format, NOT a xls.</w:t>
       </w:r>
     </w:p>
     <w:p>
@@ -632,10 +695,19 @@
         </w:numPr>
       </w:pPr>
       <w:r>
-        <w:t>There are three key words to link the update</w:t>
-      </w:r>
-      <w:r>
-        <w:t xml:space="preserve"> in between.</w:t>
+        <w:t>Th</w:t>
+      </w:r>
+      <w:r>
+        <w:t>ere are three key words to link</w:t>
+      </w:r>
+      <w:r>
+        <w:t xml:space="preserve"> between</w:t>
+      </w:r>
+      <w:r>
+        <w:t xml:space="preserve"> updates</w:t>
+      </w:r>
+      <w:r>
+        <w:t>.</w:t>
       </w:r>
     </w:p>
     <w:p>
@@ -647,15 +719,7 @@
         </w:numPr>
       </w:pPr>
       <w:r>
-        <w:t xml:space="preserve">“First Name”, “Last Name” in </w:t>
-      </w:r>
-      <w:proofErr w:type="spellStart"/>
-      <w:r>
-        <w:t>xlsx</w:t>
-      </w:r>
-      <w:proofErr w:type="spellEnd"/>
-      <w:r>
-        <w:t xml:space="preserve">. </w:t>
+        <w:t xml:space="preserve">“First Name”, “Last Name” in xlsx. </w:t>
       </w:r>
     </w:p>
     <w:p>
@@ -667,18 +731,16 @@
         </w:numPr>
       </w:pPr>
       <w:r>
+        <w:t>“</w:t>
+      </w:r>
+      <w:r>
         <w:t>Date</w:t>
       </w:r>
       <w:r>
-        <w:t xml:space="preserve"> in </w:t>
-      </w:r>
-      <w:proofErr w:type="spellStart"/>
-      <w:r>
-        <w:t>xlsx</w:t>
-      </w:r>
-      <w:proofErr w:type="spellEnd"/>
-      <w:r>
-        <w:t xml:space="preserve">, please </w:t>
+        <w:t>”</w:t>
+      </w:r>
+      <w:r>
+        <w:t xml:space="preserve"> in xlsx, please </w:t>
       </w:r>
       <w:r>
         <w:t xml:space="preserve">set </w:t>
@@ -696,13 +758,8 @@
         <w:t xml:space="preserve">date </w:t>
       </w:r>
       <w:r>
-        <w:t xml:space="preserve">in </w:t>
-      </w:r>
-      <w:proofErr w:type="spellStart"/>
-      <w:r>
-        <w:t>xlsx</w:t>
-      </w:r>
-      <w:proofErr w:type="spellEnd"/>
+        <w:t>in xlsx</w:t>
+      </w:r>
     </w:p>
     <w:p>
       <w:pPr>
@@ -770,37 +827,36 @@
         </w:numPr>
       </w:pPr>
       <w:r>
-        <w:t xml:space="preserve">Date in attendance file. Please use </w:t>
-      </w:r>
-      <w:proofErr w:type="spellStart"/>
+        <w:t>“</w:t>
+      </w:r>
+      <w:r>
+        <w:t>Date</w:t>
+      </w:r>
+      <w:r>
+        <w:t>”</w:t>
+      </w:r>
+      <w:r>
+        <w:t xml:space="preserve"> in attendance file. Please use </w:t>
+      </w:r>
       <w:r>
         <w:rPr>
           <w:b/>
         </w:rPr>
-        <w:t>yyyy</w:t>
-      </w:r>
-      <w:proofErr w:type="spellEnd"/>
+        <w:t>yyyy-mm-dd</w:t>
+      </w:r>
+      <w:r>
+        <w:t xml:space="preserve"> format at</w:t>
+      </w:r>
+      <w:r>
+        <w:t xml:space="preserve"> the</w:t>
+      </w:r>
+      <w:r>
+        <w:t xml:space="preserve"> </w:t>
+      </w:r>
       <w:r>
         <w:rPr>
           <w:b/>
         </w:rPr>
-        <w:t>-mm-</w:t>
-      </w:r>
-      <w:proofErr w:type="spellStart"/>
-      <w:r>
-        <w:rPr>
-          <w:b/>
-        </w:rPr>
-        <w:t>dd</w:t>
-      </w:r>
-      <w:proofErr w:type="spellEnd"/>
-      <w:r>
-        <w:t xml:space="preserve"> format at </w:t>
-      </w:r>
-      <w:r>
-        <w:rPr>
-          <w:b/>
-        </w:rPr>
         <w:t>FIRST</w:t>
       </w:r>
       <w:r>
@@ -812,23 +868,13 @@
         <w:ind w:left="1440"/>
       </w:pPr>
       <w:r>
-        <w:t xml:space="preserve">Note: If the date string is partial input (ex. </w:t>
-      </w:r>
-      <w:proofErr w:type="spellStart"/>
-      <w:r>
-        <w:t>yyyy</w:t>
-      </w:r>
-      <w:proofErr w:type="spellEnd"/>
-      <w:r>
-        <w:t>-mm</w:t>
-      </w:r>
-      <w:proofErr w:type="gramStart"/>
-      <w:r>
-        <w:t>) ,</w:t>
-      </w:r>
-      <w:proofErr w:type="gramEnd"/>
-      <w:r>
-        <w:t xml:space="preserve"> then it will find the first match column. This may cause some problems. </w:t>
+        <w:t>Note: If the date strin</w:t>
+      </w:r>
+      <w:r>
+        <w:t>g is partial input (ex. yyyy-mm</w:t>
+      </w:r>
+      <w:r>
+        <w:t xml:space="preserve"> , then it will find the first match column. This may cause some problems. </w:t>
       </w:r>
     </w:p>
     <w:p>
@@ -1148,24 +1194,9 @@
       <w:r>
         <w:t xml:space="preserve">such as </w:t>
       </w:r>
-      <w:proofErr w:type="spellStart"/>
-      <w:r>
-        <w:t>docx</w:t>
-      </w:r>
-      <w:proofErr w:type="spellEnd"/>
-      <w:r>
-        <w:t xml:space="preserve">, and </w:t>
-      </w:r>
-      <w:proofErr w:type="spellStart"/>
-      <w:proofErr w:type="gramStart"/>
-      <w:r>
-        <w:t>openpyxl</w:t>
-      </w:r>
-      <w:proofErr w:type="spellEnd"/>
-      <w:r>
-        <w:t xml:space="preserve"> ..</w:t>
-      </w:r>
-      <w:proofErr w:type="gramEnd"/>
+      <w:r>
+        <w:t>docx, and openpyxl ..</w:t>
+      </w:r>
     </w:p>
     <w:p>
       <w:pPr>
@@ -1178,15 +1209,7 @@
         <w:t>:</w:t>
       </w:r>
       <w:r>
-        <w:t xml:space="preserve"> </w:t>
-      </w:r>
-      <w:proofErr w:type="spellStart"/>
-      <w:r>
-        <w:t>pyinstaller</w:t>
-      </w:r>
-      <w:proofErr w:type="spellEnd"/>
-      <w:r>
-        <w:t xml:space="preserve">.  </w:t>
+        <w:t xml:space="preserve"> pyinstaller.  </w:t>
       </w:r>
     </w:p>
     <w:p>
@@ -1205,13 +1228,8 @@
         </w:r>
       </w:hyperlink>
       <w:r>
-        <w:t xml:space="preserve"> coming soon</w:t>
-      </w:r>
-      <w:proofErr w:type="gramStart"/>
-      <w:r>
-        <w:t>..</w:t>
-      </w:r>
-      <w:proofErr w:type="gramEnd"/>
+        <w:t xml:space="preserve"> coming soon..</w:t>
+      </w:r>
     </w:p>
     <w:sectPr>
       <w:pgSz w:w="12240" w:h="15840"/>
@@ -2129,7 +2147,7 @@
 </file>
 
 <file path=customXml/itemProps1.xml><?xml version="1.0" encoding="utf-8"?>
-<ds:datastoreItem xmlns:ds="http://schemas.openxmlformats.org/officeDocument/2006/customXml" ds:itemID="{F775ED1C-C2BA-4370-A92D-185F3289DBE0}">
+<ds:datastoreItem xmlns:ds="http://schemas.openxmlformats.org/officeDocument/2006/customXml" ds:itemID="{033BDD5D-A47E-4520-A08D-4341D07DC822}">
   <ds:schemaRefs>
     <ds:schemaRef ds:uri="http://schemas.openxmlformats.org/officeDocument/2006/bibliography"/>
   </ds:schemaRefs>

</xml_diff>